<commit_message>
Añadidas interfaces para CU-07
</commit_message>
<xml_diff>
--- a/Desarrollo/EvaEduca/Análisis/EE-DECU-07.docx
+++ b/Desarrollo/EvaEduca/Análisis/EE-DECU-07.docx
@@ -2362,13 +2362,7 @@
         <w:t>rofesor</w:t>
       </w:r>
       <w:r>
-        <w:t xml:space="preserve">: </w:t>
-      </w:r>
-      <w:r>
-        <w:t>U</w:t>
-      </w:r>
-      <w:r>
-        <w:t>suario del sistema con permisos para gestionar evaluaciones y otras funciones dentro de su institución educativa</w:t>
+        <w:t>: Usuario del sistema con permisos para gestionar evaluaciones y otras funciones dentro de su institución educativa</w:t>
       </w:r>
       <w:r>
         <w:rPr>
@@ -3224,15 +3218,7 @@
           <w:sz w:val="24"/>
           <w:szCs w:val="24"/>
         </w:rPr>
-        <w:t>E</w:t>
-      </w:r>
-      <w:r>
-        <w:rPr>
-          <w:rFonts w:ascii="Times New Roman" w:eastAsia="Times New Roman" w:hAnsi="Times New Roman" w:cs="Times New Roman"/>
-          <w:sz w:val="24"/>
-          <w:szCs w:val="24"/>
-        </w:rPr>
-        <w:t>l usuario elige la opción de modificar evaluación.</w:t>
+        <w:t>El usuario elige la opción de modificar evaluación.</w:t>
       </w:r>
       <w:r>
         <w:rPr>
@@ -3329,15 +3315,7 @@
           <w:sz w:val="24"/>
           <w:szCs w:val="24"/>
         </w:rPr>
-        <w:t>A</w:t>
-      </w:r>
-      <w:r>
-        <w:rPr>
-          <w:rFonts w:ascii="Times New Roman" w:eastAsia="Times New Roman" w:hAnsi="Times New Roman" w:cs="Times New Roman"/>
-          <w:sz w:val="24"/>
-          <w:szCs w:val="24"/>
-        </w:rPr>
-        <w:t>parecerá un cuadro de diálogo con el siguiente mensaje: “¿está seguro de eliminar la evaluación?”.</w:t>
+        <w:t>Aparecerá un cuadro de diálogo con el siguiente mensaje: “¿está seguro de eliminar la evaluación?”.</w:t>
       </w:r>
     </w:p>
     <w:p>
@@ -3393,6 +3371,7 @@
         <w:rPr>
           <w:rFonts w:ascii="Times New Roman" w:eastAsia="Times New Roman" w:hAnsi="Times New Roman" w:cs="Times New Roman"/>
           <w:b/>
+          <w:bCs/>
           <w:sz w:val="24"/>
           <w:szCs w:val="24"/>
         </w:rPr>
@@ -3417,22 +3396,326 @@
         <w:jc w:val="both"/>
         <w:rPr>
           <w:rFonts w:ascii="Times New Roman" w:eastAsia="Times New Roman" w:hAnsi="Times New Roman" w:cs="Times New Roman"/>
-          <w:sz w:val="24"/>
-          <w:szCs w:val="24"/>
-        </w:rPr>
-      </w:pPr>
-      <w:r>
-        <w:rPr>
-          <w:rFonts w:ascii="Times New Roman" w:eastAsia="Times New Roman" w:hAnsi="Times New Roman" w:cs="Times New Roman"/>
-          <w:sz w:val="24"/>
-          <w:szCs w:val="24"/>
-        </w:rPr>
-        <w:t xml:space="preserve">… </w:t>
+          <w:b/>
+          <w:bCs/>
+          <w:sz w:val="24"/>
+          <w:szCs w:val="24"/>
+        </w:rPr>
+      </w:pPr>
+      <w:r>
+        <w:rPr>
+          <w:rFonts w:ascii="Times New Roman" w:eastAsia="Times New Roman" w:hAnsi="Times New Roman" w:cs="Times New Roman"/>
+          <w:b/>
+          <w:bCs/>
+          <w:sz w:val="24"/>
+          <w:szCs w:val="24"/>
+        </w:rPr>
+        <w:t>Pantalla principal del módulo de evaluaciones</w:t>
+      </w:r>
+    </w:p>
+    <w:p>
+      <w:pPr>
+        <w:widowControl w:val="0"/>
+        <w:spacing w:line="360" w:lineRule="auto"/>
+        <w:ind w:left="1440"/>
+        <w:jc w:val="both"/>
+        <w:rPr>
+          <w:rFonts w:ascii="Times New Roman" w:eastAsia="Times New Roman" w:hAnsi="Times New Roman" w:cs="Times New Roman"/>
+          <w:b/>
+          <w:bCs/>
+          <w:sz w:val="24"/>
+          <w:szCs w:val="24"/>
+        </w:rPr>
+      </w:pPr>
+    </w:p>
+    <w:p>
+      <w:pPr>
+        <w:widowControl w:val="0"/>
+        <w:spacing w:line="360" w:lineRule="auto"/>
+        <w:jc w:val="both"/>
+        <w:rPr>
+          <w:rFonts w:ascii="Times New Roman" w:eastAsia="Times New Roman" w:hAnsi="Times New Roman" w:cs="Times New Roman"/>
+          <w:b/>
+          <w:bCs/>
+          <w:sz w:val="24"/>
+          <w:szCs w:val="24"/>
+        </w:rPr>
+      </w:pPr>
+      <w:r>
+        <w:rPr>
+          <w:rFonts w:ascii="Times New Roman" w:eastAsia="Times New Roman" w:hAnsi="Times New Roman" w:cs="Times New Roman"/>
+          <w:b/>
+          <w:bCs/>
+          <w:sz w:val="24"/>
+          <w:szCs w:val="24"/>
+        </w:rPr>
+        <w:drawing>
+          <wp:inline distT="0" distB="0" distL="0" distR="0" wp14:anchorId="04595C3C" wp14:editId="1061322F">
+            <wp:extent cx="5733415" cy="1522095"/>
+            <wp:effectExtent l="0" t="0" r="635" b="1905"/>
+            <wp:docPr id="1682058955" name="Picture 1" descr="A screenshot of a computer&#10;&#10;Description automatically generated"/>
+            <wp:cNvGraphicFramePr>
+              <a:graphicFrameLocks xmlns:a="http://schemas.openxmlformats.org/drawingml/2006/main" noChangeAspect="1"/>
+            </wp:cNvGraphicFramePr>
+            <a:graphic xmlns:a="http://schemas.openxmlformats.org/drawingml/2006/main">
+              <a:graphicData uri="http://schemas.openxmlformats.org/drawingml/2006/picture">
+                <pic:pic xmlns:pic="http://schemas.openxmlformats.org/drawingml/2006/picture">
+                  <pic:nvPicPr>
+                    <pic:cNvPr id="1682058955" name="Picture 1" descr="A screenshot of a computer&#10;&#10;Description automatically generated"/>
+                    <pic:cNvPicPr/>
+                  </pic:nvPicPr>
+                  <pic:blipFill>
+                    <a:blip r:embed="rId9"/>
+                    <a:stretch>
+                      <a:fillRect/>
+                    </a:stretch>
+                  </pic:blipFill>
+                  <pic:spPr>
+                    <a:xfrm>
+                      <a:off x="0" y="0"/>
+                      <a:ext cx="5733415" cy="1522095"/>
+                    </a:xfrm>
+                    <a:prstGeom prst="rect">
+                      <a:avLst/>
+                    </a:prstGeom>
+                  </pic:spPr>
+                </pic:pic>
+              </a:graphicData>
+            </a:graphic>
+          </wp:inline>
+        </w:drawing>
+      </w:r>
+    </w:p>
+    <w:p>
+      <w:pPr>
+        <w:widowControl w:val="0"/>
+        <w:spacing w:line="360" w:lineRule="auto"/>
+        <w:ind w:left="1440"/>
+        <w:jc w:val="both"/>
+        <w:rPr>
+          <w:rFonts w:ascii="Times New Roman" w:eastAsia="Times New Roman" w:hAnsi="Times New Roman" w:cs="Times New Roman"/>
+          <w:b/>
+          <w:bCs/>
+          <w:sz w:val="24"/>
+          <w:szCs w:val="24"/>
+        </w:rPr>
+      </w:pPr>
+    </w:p>
+    <w:p>
+      <w:pPr>
+        <w:widowControl w:val="0"/>
+        <w:spacing w:line="360" w:lineRule="auto"/>
+        <w:ind w:left="1440"/>
+        <w:jc w:val="both"/>
+        <w:rPr>
+          <w:rFonts w:ascii="Times New Roman" w:eastAsia="Times New Roman" w:hAnsi="Times New Roman" w:cs="Times New Roman"/>
+          <w:b/>
+          <w:bCs/>
+          <w:sz w:val="24"/>
+          <w:szCs w:val="24"/>
+        </w:rPr>
+      </w:pPr>
+      <w:r>
+        <w:rPr>
+          <w:rFonts w:ascii="Times New Roman" w:eastAsia="Times New Roman" w:hAnsi="Times New Roman" w:cs="Times New Roman"/>
+          <w:b/>
+          <w:bCs/>
+          <w:sz w:val="24"/>
+          <w:szCs w:val="24"/>
+        </w:rPr>
+        <w:t>Pantalla de crear/Modificar evaluación</w:t>
+      </w:r>
+    </w:p>
+    <w:p>
+      <w:pPr>
+        <w:widowControl w:val="0"/>
+        <w:spacing w:line="360" w:lineRule="auto"/>
+        <w:ind w:left="1440"/>
+        <w:jc w:val="both"/>
+        <w:rPr>
+          <w:rFonts w:ascii="Times New Roman" w:eastAsia="Times New Roman" w:hAnsi="Times New Roman" w:cs="Times New Roman"/>
+          <w:b/>
+          <w:bCs/>
+          <w:sz w:val="24"/>
+          <w:szCs w:val="24"/>
+        </w:rPr>
+      </w:pPr>
+    </w:p>
+    <w:p>
+      <w:pPr>
+        <w:widowControl w:val="0"/>
+        <w:spacing w:line="360" w:lineRule="auto"/>
+        <w:jc w:val="both"/>
+        <w:rPr>
+          <w:rFonts w:ascii="Times New Roman" w:eastAsia="Times New Roman" w:hAnsi="Times New Roman" w:cs="Times New Roman"/>
+          <w:b/>
+          <w:bCs/>
+          <w:sz w:val="24"/>
+          <w:szCs w:val="24"/>
+        </w:rPr>
+      </w:pPr>
+      <w:r>
+        <w:rPr>
+          <w:rFonts w:ascii="Times New Roman" w:eastAsia="Times New Roman" w:hAnsi="Times New Roman" w:cs="Times New Roman"/>
+          <w:b/>
+          <w:bCs/>
+          <w:sz w:val="24"/>
+          <w:szCs w:val="24"/>
+        </w:rPr>
+        <w:lastRenderedPageBreak/>
+        <w:drawing>
+          <wp:inline distT="0" distB="0" distL="0" distR="0" wp14:anchorId="4FF6D7D4" wp14:editId="0D8799A8">
+            <wp:extent cx="5733415" cy="1728470"/>
+            <wp:effectExtent l="0" t="0" r="635" b="5080"/>
+            <wp:docPr id="1499200017" name="Picture 1" descr="A black and white text box&#10;&#10;Description automatically generated with medium confidence"/>
+            <wp:cNvGraphicFramePr>
+              <a:graphicFrameLocks xmlns:a="http://schemas.openxmlformats.org/drawingml/2006/main" noChangeAspect="1"/>
+            </wp:cNvGraphicFramePr>
+            <a:graphic xmlns:a="http://schemas.openxmlformats.org/drawingml/2006/main">
+              <a:graphicData uri="http://schemas.openxmlformats.org/drawingml/2006/picture">
+                <pic:pic xmlns:pic="http://schemas.openxmlformats.org/drawingml/2006/picture">
+                  <pic:nvPicPr>
+                    <pic:cNvPr id="1499200017" name="Picture 1" descr="A black and white text box&#10;&#10;Description automatically generated with medium confidence"/>
+                    <pic:cNvPicPr/>
+                  </pic:nvPicPr>
+                  <pic:blipFill>
+                    <a:blip r:embed="rId10"/>
+                    <a:stretch>
+                      <a:fillRect/>
+                    </a:stretch>
+                  </pic:blipFill>
+                  <pic:spPr>
+                    <a:xfrm>
+                      <a:off x="0" y="0"/>
+                      <a:ext cx="5733415" cy="1728470"/>
+                    </a:xfrm>
+                    <a:prstGeom prst="rect">
+                      <a:avLst/>
+                    </a:prstGeom>
+                  </pic:spPr>
+                </pic:pic>
+              </a:graphicData>
+            </a:graphic>
+          </wp:inline>
+        </w:drawing>
+      </w:r>
+    </w:p>
+    <w:p>
+      <w:pPr>
+        <w:widowControl w:val="0"/>
+        <w:spacing w:line="360" w:lineRule="auto"/>
+        <w:ind w:left="1440"/>
+        <w:jc w:val="both"/>
+        <w:rPr>
+          <w:rFonts w:ascii="Times New Roman" w:eastAsia="Times New Roman" w:hAnsi="Times New Roman" w:cs="Times New Roman"/>
+          <w:b/>
+          <w:bCs/>
+          <w:sz w:val="24"/>
+          <w:szCs w:val="24"/>
+        </w:rPr>
+      </w:pPr>
+    </w:p>
+    <w:p>
+      <w:pPr>
+        <w:widowControl w:val="0"/>
+        <w:spacing w:line="360" w:lineRule="auto"/>
+        <w:ind w:left="1440"/>
+        <w:jc w:val="both"/>
+        <w:rPr>
+          <w:rFonts w:ascii="Times New Roman" w:eastAsia="Times New Roman" w:hAnsi="Times New Roman" w:cs="Times New Roman"/>
+          <w:b/>
+          <w:bCs/>
+          <w:sz w:val="24"/>
+          <w:szCs w:val="24"/>
+        </w:rPr>
+      </w:pPr>
+      <w:r>
+        <w:rPr>
+          <w:rFonts w:ascii="Times New Roman" w:eastAsia="Times New Roman" w:hAnsi="Times New Roman" w:cs="Times New Roman"/>
+          <w:b/>
+          <w:bCs/>
+          <w:sz w:val="24"/>
+          <w:szCs w:val="24"/>
+        </w:rPr>
+        <w:t>Cuadro de diálogo de confirmación de eliminación</w:t>
+      </w:r>
+    </w:p>
+    <w:p>
+      <w:pPr>
+        <w:widowControl w:val="0"/>
+        <w:spacing w:line="360" w:lineRule="auto"/>
+        <w:ind w:left="1440"/>
+        <w:jc w:val="both"/>
+        <w:rPr>
+          <w:rFonts w:ascii="Times New Roman" w:eastAsia="Times New Roman" w:hAnsi="Times New Roman" w:cs="Times New Roman"/>
+          <w:b/>
+          <w:bCs/>
+          <w:sz w:val="24"/>
+          <w:szCs w:val="24"/>
+        </w:rPr>
+      </w:pPr>
+    </w:p>
+    <w:p>
+      <w:pPr>
+        <w:widowControl w:val="0"/>
+        <w:spacing w:line="360" w:lineRule="auto"/>
+        <w:jc w:val="both"/>
+        <w:rPr>
+          <w:rFonts w:ascii="Times New Roman" w:eastAsia="Times New Roman" w:hAnsi="Times New Roman" w:cs="Times New Roman"/>
+          <w:b/>
+          <w:bCs/>
+          <w:sz w:val="24"/>
+          <w:szCs w:val="24"/>
+        </w:rPr>
+      </w:pPr>
+      <w:r>
+        <w:rPr>
+          <w:rFonts w:ascii="Times New Roman" w:eastAsia="Times New Roman" w:hAnsi="Times New Roman" w:cs="Times New Roman"/>
+          <w:b/>
+          <w:bCs/>
+          <w:sz w:val="24"/>
+          <w:szCs w:val="24"/>
+        </w:rPr>
+        <w:drawing>
+          <wp:inline distT="0" distB="0" distL="0" distR="0" wp14:anchorId="1ADE31F0" wp14:editId="38E8776B">
+            <wp:extent cx="5733415" cy="1010285"/>
+            <wp:effectExtent l="0" t="0" r="635" b="0"/>
+            <wp:docPr id="2121092978" name="Picture 1" descr="A screenshot of a computer&#10;&#10;Description automatically generated"/>
+            <wp:cNvGraphicFramePr>
+              <a:graphicFrameLocks xmlns:a="http://schemas.openxmlformats.org/drawingml/2006/main" noChangeAspect="1"/>
+            </wp:cNvGraphicFramePr>
+            <a:graphic xmlns:a="http://schemas.openxmlformats.org/drawingml/2006/main">
+              <a:graphicData uri="http://schemas.openxmlformats.org/drawingml/2006/picture">
+                <pic:pic xmlns:pic="http://schemas.openxmlformats.org/drawingml/2006/picture">
+                  <pic:nvPicPr>
+                    <pic:cNvPr id="2121092978" name="Picture 1" descr="A screenshot of a computer&#10;&#10;Description automatically generated"/>
+                    <pic:cNvPicPr/>
+                  </pic:nvPicPr>
+                  <pic:blipFill>
+                    <a:blip r:embed="rId11"/>
+                    <a:stretch>
+                      <a:fillRect/>
+                    </a:stretch>
+                  </pic:blipFill>
+                  <pic:spPr>
+                    <a:xfrm>
+                      <a:off x="0" y="0"/>
+                      <a:ext cx="5733415" cy="1010285"/>
+                    </a:xfrm>
+                    <a:prstGeom prst="rect">
+                      <a:avLst/>
+                    </a:prstGeom>
+                  </pic:spPr>
+                </pic:pic>
+              </a:graphicData>
+            </a:graphic>
+          </wp:inline>
+        </w:drawing>
       </w:r>
     </w:p>
     <w:sectPr>
-      <w:headerReference w:type="default" r:id="rId9"/>
-      <w:footerReference w:type="first" r:id="rId10"/>
+      <w:headerReference w:type="default" r:id="rId12"/>
+      <w:footerReference w:type="first" r:id="rId13"/>
       <w:pgSz w:w="11909" w:h="16834"/>
       <w:pgMar w:top="0" w:right="1440" w:bottom="1440" w:left="1440" w:header="720" w:footer="720" w:gutter="0"/>
       <w:pgNumType w:start="1"/>

</xml_diff>